<commit_message>
finished resume and cover letter for PokePucks
</commit_message>
<xml_diff>
--- a/docpac_09201023/applications/BrandonCamacho/PokéPucks/Brandon Camacho PokéPucks Cover Letter.docx
+++ b/docpac_09201023/applications/BrandonCamacho/PokéPucks/Brandon Camacho PokéPucks Cover Letter.docx
@@ -22,26 +22,50 @@
           <w:rFonts w:cstheme="minorHAnsi"/>
           <w:color w:val="auto"/>
         </w:rPr>
-        <w:t>111 North Address Street</w:t>
+        <w:t>Fake Address</w:t>
       </w:r>
       <w:r>
         <w:rPr>
           <w:rFonts w:cstheme="minorHAnsi"/>
           <w:color w:val="auto"/>
         </w:rPr>
-        <w:t>, Bacon town, 69420</w:t>
+        <w:t>,</w:t>
+      </w:r>
+      <w:r>
+        <w:rPr>
+          <w:rFonts w:cstheme="minorHAnsi"/>
+          <w:color w:val="auto"/>
+        </w:rPr>
+        <w:t xml:space="preserve"> York, PA</w:t>
+      </w:r>
+      <w:r>
+        <w:rPr>
+          <w:rFonts w:cstheme="minorHAnsi"/>
+          <w:color w:val="auto"/>
+        </w:rPr>
+        <w:t xml:space="preserve">, </w:t>
+      </w:r>
+      <w:r>
+        <w:rPr>
+          <w:rFonts w:cstheme="minorHAnsi"/>
+          <w:color w:val="auto"/>
+        </w:rPr>
+        <w:t>fake zip code</w:t>
       </w:r>
       <w:r>
         <w:t> | </w:t>
       </w:r>
       <w:r>
-        <w:t>929-55-MARIO</w:t>
+        <w:t>717</w:t>
+      </w:r>
+      <w:r>
+        <w:t>-XXX-XXXX</w:t>
       </w:r>
       <w:r>
         <w:t> | </w:t>
       </w:r>
       <w:r>
-        <w:t>gmail@gmail.com</w:t>
+        <w:t>Brand24376@live.ytech.edu</w:t>
       </w:r>
     </w:p>
     <w:p>
@@ -49,10 +73,8 @@
         <w:pStyle w:val="Date"/>
       </w:pPr>
       <w:r>
-        <w:t>4-17-23</w:t>
-      </w:r>
-      <w:bookmarkStart w:id="0" w:name="_GoBack"/>
-      <w:bookmarkEnd w:id="0"/>
+        <w:t>10-19-23</w:t>
+      </w:r>
     </w:p>
     <w:sdt>
       <w:sdtPr>
@@ -73,7 +95,7 @@
             <w:pStyle w:val="Address"/>
           </w:pPr>
           <w:r>
-            <w:t>Adam Dawson</w:t>
+            <w:t>Hiring Manager</w:t>
           </w:r>
         </w:p>
       </w:sdtContent>
@@ -83,7 +105,7 @@
         <w:pStyle w:val="Address"/>
       </w:pPr>
       <w:r>
-        <w:t>Director of Information Technology</w:t>
+        <w:t>PokéPucks</w:t>
       </w:r>
     </w:p>
     <w:p>
@@ -99,23 +121,74 @@
         <w:pStyle w:val="Address"/>
       </w:pPr>
       <w:r>
-        <w:t>69 fake address Street | fake town, fake state, fake zip code</w:t>
+        <w:t>2179 S Queen St</w:t>
+      </w:r>
+      <w:r>
+        <w:t xml:space="preserve"> |</w:t>
+      </w:r>
+      <w:r>
+        <w:t xml:space="preserve"> York</w:t>
+      </w:r>
+      <w:r>
+        <w:t xml:space="preserve">, </w:t>
+      </w:r>
+      <w:r>
+        <w:t>PA</w:t>
+      </w:r>
+      <w:r>
+        <w:t xml:space="preserve">, </w:t>
+      </w:r>
+      <w:r>
+        <w:t>17402</w:t>
       </w:r>
     </w:p>
     <w:p>
       <w:pPr>
-        <w:pStyle w:val="Address"/>
-      </w:pPr>
-      <w:r>
-        <w:t>anotherFakeGmail@gmail.com</w:t>
+        <w:pStyle w:val="Salutation"/>
+      </w:pPr>
+      <w:r>
+        <w:t>Dear</w:t>
+      </w:r>
+      <w:r>
+        <w:t xml:space="preserve"> </w:t>
+      </w:r>
+      <w:r>
+        <w:t>H</w:t>
+      </w:r>
+      <w:r>
+        <w:t xml:space="preserve">iring </w:t>
+      </w:r>
+      <w:r>
+        <w:t>M</w:t>
+      </w:r>
+      <w:r>
+        <w:t>anager</w:t>
+      </w:r>
+      <w:r>
+        <w:t>,</w:t>
       </w:r>
     </w:p>
     <w:p>
       <w:pPr>
-        <w:pStyle w:val="Salutation"/>
-      </w:pPr>
-      <w:r>
-        <w:t>To Mr. Dawson,</w:t>
+        <w:ind w:firstLine="720"/>
+      </w:pPr>
+      <w:r>
+        <w:t xml:space="preserve">I am writing to apply for the </w:t>
+      </w:r>
+      <w:r>
+        <w:t xml:space="preserve">Senior Developer position at </w:t>
+      </w:r>
+      <w:r>
+        <w:t>PokéPucks</w:t>
+      </w:r>
+      <w:r>
+        <w:t>. I’m excited to apply the skills I’ve learned while studying Computer Programming, and to gain</w:t>
+      </w:r>
+      <w:r>
+        <w:t xml:space="preserve"> experience collaborating and working together in a team</w:t>
+      </w:r>
+      <w:r>
+        <w:t>. I believe that my knowledge and experiences in Computer Programming would make me a beneficial asset to this job.</w:t>
       </w:r>
     </w:p>
     <w:p>
@@ -123,7 +196,31 @@
         <w:ind w:firstLine="720"/>
       </w:pPr>
       <w:r>
-        <w:t>I am writing to apply for the IT Technician position. I’m excited to apply the skills I’ve learned while studying Computer Programming, and to gain real-world experience in the IT industry. I believe that my knowledge and experiences in Computer Programming would make me a beneficial asset to this job.</w:t>
+        <w:t xml:space="preserve">The job listing states the responsibilities of </w:t>
+      </w:r>
+      <w:r>
+        <w:t xml:space="preserve">working to create a browser-based version of the game </w:t>
+      </w:r>
+      <w:r>
+        <w:t>PokéPucks</w:t>
+      </w:r>
+      <w:r>
+        <w:t xml:space="preserve"> that will draw its value from the official </w:t>
+      </w:r>
+      <w:r>
+        <w:t>PokéPucks</w:t>
+      </w:r>
+      <w:r>
+        <w:t xml:space="preserve"> rules dataset as well as integrating it with Formbar.js to track player progression and facilitate pog rewards.</w:t>
+      </w:r>
+      <w:r>
+        <w:t xml:space="preserve"> These responsibilities require problem-solving skills </w:t>
+      </w:r>
+      <w:r>
+        <w:t>as well as proficiency in multiple programming languages, databases, and API’s which I have learned throughout my years of studying computer programming and doing my own personal projects</w:t>
+      </w:r>
+      <w:r>
+        <w:t>.</w:t>
       </w:r>
     </w:p>
     <w:p>
@@ -131,33 +228,51 @@
         <w:ind w:firstLine="720"/>
       </w:pPr>
       <w:r>
-        <w:t>The job listing states the responsibilities of assisting in maintaining and updating hardware and software systems as well as troubleshooting and resolving technical issues. These responsibilities require problem-solving skills which I have learned through the creation of documentation and flow-charts, as well as problem-solving my own work.</w:t>
-      </w:r>
-    </w:p>
-    <w:p>
-      <w:pPr>
-        <w:ind w:firstLine="720"/>
-      </w:pPr>
-      <w:r>
-        <w:t xml:space="preserve">I am thrilled to have this opportunity to work among professionals in this field and colleagues who have the same or similar interests as me. I appreciate your time and consideration and I look forward to further discussing details about this opportunity. You may contact me via email at </w:t>
+        <w:t>I am thrilled to have this opportunity to work among</w:t>
+      </w:r>
+      <w:r>
+        <w:t xml:space="preserve"> </w:t>
+      </w:r>
+      <w:r>
+        <w:t>colleagues</w:t>
+      </w:r>
+      <w:r>
+        <w:t xml:space="preserve"> in this field who have the same or similar interests as me. I appreciate your time and consideration and I look forward to further discussing details about this opportunity. You may contact me via email at </w:t>
       </w:r>
       <w:hyperlink r:id="rId11" w:history="1">
         <w:r>
           <w:rPr>
             <w:rStyle w:val="Hyperlink"/>
           </w:rPr>
-          <w:t>gmail@gmail.com</w:t>
+          <w:t>Brand24376@live.ytech.edu</w:t>
         </w:r>
       </w:hyperlink>
       <w:r>
-        <w:t xml:space="preserve"> or via phone at </w:t>
+        <w:t xml:space="preserve"> </w:t>
+      </w:r>
+      <w:r>
+        <w:t xml:space="preserve">or via phone at </w:t>
       </w:r>
       <w:r>
         <w:rPr>
           <w:rFonts w:cstheme="minorHAnsi"/>
         </w:rPr>
-        <w:t>929-55-MARIO.</w:t>
-      </w:r>
+        <w:t>717</w:t>
+      </w:r>
+      <w:r>
+        <w:rPr>
+          <w:rFonts w:cstheme="minorHAnsi"/>
+        </w:rPr>
+        <w:t>-XXX-XXXX</w:t>
+      </w:r>
+      <w:r>
+        <w:rPr>
+          <w:rFonts w:cstheme="minorHAnsi"/>
+        </w:rPr>
+        <w:t>.</w:t>
+      </w:r>
+      <w:bookmarkStart w:id="0" w:name="_GoBack"/>
+      <w:bookmarkEnd w:id="0"/>
     </w:p>
     <w:p>
       <w:pPr>
@@ -2223,6 +2338,18 @@
       <w:szCs w:val="21"/>
     </w:rPr>
   </w:style>
+  <w:style w:type="character" w:styleId="UnresolvedMention">
+    <w:name w:val="Unresolved Mention"/>
+    <w:basedOn w:val="DefaultParagraphFont"/>
+    <w:uiPriority w:val="99"/>
+    <w:semiHidden/>
+    <w:unhideWhenUsed/>
+    <w:rsid w:val="008351FB"/>
+    <w:rPr>
+      <w:color w:val="605E5C"/>
+      <w:shd w:val="clear" w:color="auto" w:fill="E1DFDD"/>
+    </w:rPr>
+  </w:style>
 </w:styles>
 </file>
 
@@ -2356,6 +2483,7 @@
   <w:rsids>
     <w:rsidRoot w:val="00C73DB1"/>
     <w:rsid w:val="00C73DB1"/>
+    <w:rsid w:val="00F50BAC"/>
   </w:rsids>
   <m:mathPr>
     <m:mathFont m:val="Cambria Math"/>
@@ -3119,12 +3247,29 @@
   <Abstract/>
   <CompanyAddress/>
   <CompanyPhone/>
-  <CompanyFax>Adam Dawson</CompanyFax>
+  <CompanyFax>Hiring Manager</CompanyFax>
   <CompanyEmail/>
 </CoverPageProperties>
 </file>
 
 <file path=customXml/item2.xml><?xml version="1.0" encoding="utf-8"?>
+<?mso-contentType ?>
+<FormTemplates xmlns="http://schemas.microsoft.com/sharepoint/v3/contenttype/forms">
+  <Display>DocumentLibraryForm</Display>
+  <Edit>DocumentLibraryForm</Edit>
+  <New>DocumentLibraryForm</New>
+</FormTemplates>
+</file>
+
+<file path=customXml/item3.xml><?xml version="1.0" encoding="utf-8"?>
+<p:properties xmlns:p="http://schemas.microsoft.com/office/2006/metadata/properties" xmlns:xsi="http://www.w3.org/2001/XMLSchema-instance" xmlns:pc="http://schemas.microsoft.com/office/infopath/2007/PartnerControls">
+  <documentManagement>
+    <_activity xmlns="c0211f67-4cd1-478f-8032-31dd57f2b54e" xsi:nil="true"/>
+  </documentManagement>
+</p:properties>
+</file>
+
+<file path=customXml/item4.xml><?xml version="1.0" encoding="utf-8"?>
 <ct:contentTypeSchema xmlns:ct="http://schemas.microsoft.com/office/2006/metadata/contentType" xmlns:ma="http://schemas.microsoft.com/office/2006/metadata/properties/metaAttributes" ct:_="" ma:_="" ma:contentTypeName="Document" ma:contentTypeID="0x0101005781249A178AB44697ECB41D32134CF6" ma:contentTypeVersion="15" ma:contentTypeDescription="Create a new document." ma:contentTypeScope="" ma:versionID="0aa65546a09f0595c0a8b52695782a58">
   <xsd:schema xmlns:xsd="http://www.w3.org/2001/XMLSchema" xmlns:xs="http://www.w3.org/2001/XMLSchema" xmlns:p="http://schemas.microsoft.com/office/2006/metadata/properties" xmlns:ns3="c0211f67-4cd1-478f-8032-31dd57f2b54e" xmlns:ns4="bdd23d7e-54b2-4982-979a-d20e37dc303e" targetNamespace="http://schemas.microsoft.com/office/2006/metadata/properties" ma:root="true" ma:fieldsID="14584eddea5eec69c32115b6d3ef93de" ns3:_="" ns4:_="">
     <xsd:import namespace="c0211f67-4cd1-478f-8032-31dd57f2b54e"/>
@@ -3359,23 +3504,6 @@
 </ct:contentTypeSchema>
 </file>
 
-<file path=customXml/item3.xml><?xml version="1.0" encoding="utf-8"?>
-<p:properties xmlns:p="http://schemas.microsoft.com/office/2006/metadata/properties" xmlns:xsi="http://www.w3.org/2001/XMLSchema-instance" xmlns:pc="http://schemas.microsoft.com/office/infopath/2007/PartnerControls">
-  <documentManagement>
-    <_activity xmlns="c0211f67-4cd1-478f-8032-31dd57f2b54e" xsi:nil="true"/>
-  </documentManagement>
-</p:properties>
-</file>
-
-<file path=customXml/item4.xml><?xml version="1.0" encoding="utf-8"?>
-<?mso-contentType ?>
-<FormTemplates xmlns="http://schemas.microsoft.com/sharepoint/v3/contenttype/forms">
-  <Display>DocumentLibraryForm</Display>
-  <Edit>DocumentLibraryForm</Edit>
-  <New>DocumentLibraryForm</New>
-</FormTemplates>
-</file>
-
 <file path=customXml/itemProps1.xml><?xml version="1.0" encoding="utf-8"?>
 <ds:datastoreItem xmlns:ds="http://schemas.openxmlformats.org/officeDocument/2006/customXml" ds:itemID="{55AF091B-3C7A-41E3-B477-F2FDAA23CFDA}">
   <ds:schemaRefs>
@@ -3385,6 +3513,24 @@
 </file>
 
 <file path=customXml/itemProps2.xml><?xml version="1.0" encoding="utf-8"?>
+<ds:datastoreItem xmlns:ds="http://schemas.openxmlformats.org/officeDocument/2006/customXml" ds:itemID="{EF5AD6DF-E1E5-4480-981C-A4C43074519E}">
+  <ds:schemaRefs>
+    <ds:schemaRef ds:uri="http://schemas.microsoft.com/sharepoint/v3/contenttype/forms"/>
+  </ds:schemaRefs>
+</ds:datastoreItem>
+</file>
+
+<file path=customXml/itemProps3.xml><?xml version="1.0" encoding="utf-8"?>
+<ds:datastoreItem xmlns:ds="http://schemas.openxmlformats.org/officeDocument/2006/customXml" ds:itemID="{F2957E7A-ADEE-4797-9B97-1BF98409724F}">
+  <ds:schemaRefs>
+    <ds:schemaRef ds:uri="http://schemas.microsoft.com/office/2006/metadata/properties"/>
+    <ds:schemaRef ds:uri="http://schemas.microsoft.com/office/infopath/2007/PartnerControls"/>
+    <ds:schemaRef ds:uri="c0211f67-4cd1-478f-8032-31dd57f2b54e"/>
+  </ds:schemaRefs>
+</ds:datastoreItem>
+</file>
+
+<file path=customXml/itemProps4.xml><?xml version="1.0" encoding="utf-8"?>
 <ds:datastoreItem xmlns:ds="http://schemas.openxmlformats.org/officeDocument/2006/customXml" ds:itemID="{37859B3A-BC8D-4B66-B8A0-3C9326C7DF9D}">
   <ds:schemaRefs>
     <ds:schemaRef ds:uri="http://schemas.microsoft.com/office/2006/metadata/contentType"/>
@@ -3401,29 +3547,4 @@
     <ds:schemaRef ds:uri="http://schemas.microsoft.com/internal/obd"/>
   </ds:schemaRefs>
 </ds:datastoreItem>
-</file>
-
-<file path=customXml/itemProps3.xml><?xml version="1.0" encoding="utf-8"?>
-<ds:datastoreItem xmlns:ds="http://schemas.openxmlformats.org/officeDocument/2006/customXml" ds:itemID="{F2957E7A-ADEE-4797-9B97-1BF98409724F}">
-  <ds:schemaRefs>
-    <ds:schemaRef ds:uri="c0211f67-4cd1-478f-8032-31dd57f2b54e"/>
-    <ds:schemaRef ds:uri="http://purl.org/dc/dcmitype/"/>
-    <ds:schemaRef ds:uri="http://schemas.microsoft.com/office/infopath/2007/PartnerControls"/>
-    <ds:schemaRef ds:uri="http://www.w3.org/XML/1998/namespace"/>
-    <ds:schemaRef ds:uri="http://schemas.openxmlformats.org/package/2006/metadata/core-properties"/>
-    <ds:schemaRef ds:uri="http://schemas.microsoft.com/office/2006/documentManagement/types"/>
-    <ds:schemaRef ds:uri="http://purl.org/dc/elements/1.1/"/>
-    <ds:schemaRef ds:uri="bdd23d7e-54b2-4982-979a-d20e37dc303e"/>
-    <ds:schemaRef ds:uri="http://schemas.microsoft.com/office/2006/metadata/properties"/>
-    <ds:schemaRef ds:uri="http://purl.org/dc/terms/"/>
-  </ds:schemaRefs>
-</ds:datastoreItem>
-</file>
-
-<file path=customXml/itemProps4.xml><?xml version="1.0" encoding="utf-8"?>
-<ds:datastoreItem xmlns:ds="http://schemas.openxmlformats.org/officeDocument/2006/customXml" ds:itemID="{EF5AD6DF-E1E5-4480-981C-A4C43074519E}">
-  <ds:schemaRefs>
-    <ds:schemaRef ds:uri="http://schemas.microsoft.com/sharepoint/v3/contenttype/forms"/>
-  </ds:schemaRefs>
-</ds:datastoreItem>
 </file>
</xml_diff>